<commit_message>
Final ALL vpp for Tuesday demo
</commit_message>
<xml_diff>
--- a/Cult of COS.docx
+++ b/Cult of COS.docx
@@ -34,8 +34,18 @@
           <w:sz w:val="32"/>
           <w:szCs w:val="32"/>
         </w:rPr>
-        <w:t>TO DO :</w:t>
-      </w:r>
+        <w:t xml:space="preserve">TO </w:t>
+      </w:r>
+      <w:proofErr w:type="gramStart"/>
+      <w:r>
+        <w:rPr>
+          <w:rFonts w:ascii="Arial Narrow" w:hAnsi="Arial Narrow"/>
+          <w:sz w:val="32"/>
+          <w:szCs w:val="32"/>
+        </w:rPr>
+        <w:t>DO :</w:t>
+      </w:r>
+      <w:proofErr w:type="gramEnd"/>
     </w:p>
     <w:p>
       <w:pPr>
@@ -303,13 +313,23 @@
           <w:szCs w:val="32"/>
         </w:rPr>
       </w:pPr>
-      <w:r>
-        <w:rPr>
-          <w:rFonts w:ascii="Arial Narrow" w:hAnsi="Arial Narrow"/>
-          <w:sz w:val="32"/>
-          <w:szCs w:val="32"/>
-        </w:rPr>
-        <w:t>( State [</w:t>
+      <w:proofErr w:type="gramStart"/>
+      <w:r>
+        <w:rPr>
+          <w:rFonts w:ascii="Arial Narrow" w:hAnsi="Arial Narrow"/>
+          <w:sz w:val="32"/>
+          <w:szCs w:val="32"/>
+        </w:rPr>
+        <w:t>( State</w:t>
+      </w:r>
+      <w:proofErr w:type="gramEnd"/>
+      <w:r>
+        <w:rPr>
+          <w:rFonts w:ascii="Arial Narrow" w:hAnsi="Arial Narrow"/>
+          <w:sz w:val="32"/>
+          <w:szCs w:val="32"/>
+        </w:rPr>
+        <w:t xml:space="preserve"> [</w:t>
       </w:r>
       <w:r>
         <w:rPr>
@@ -382,32 +402,60 @@
           <w:sz w:val="32"/>
           <w:szCs w:val="32"/>
         </w:rPr>
-        <w:t xml:space="preserve"> to cook a meal item</w:t>
-      </w:r>
-      <w:r>
-        <w:rPr>
-          <w:rFonts w:ascii="Arial Narrow" w:hAnsi="Arial Narrow"/>
-          <w:sz w:val="32"/>
-          <w:szCs w:val="32"/>
-        </w:rPr>
-        <w:t xml:space="preserve"> ] ) 2</w:t>
-      </w:r>
-    </w:p>
-    <w:p>
-      <w:pPr>
-        <w:rPr>
-          <w:rFonts w:ascii="Arial Narrow" w:hAnsi="Arial Narrow"/>
-          <w:sz w:val="32"/>
-          <w:szCs w:val="32"/>
-        </w:rPr>
-      </w:pPr>
-      <w:r>
-        <w:rPr>
-          <w:rFonts w:ascii="Arial Narrow" w:hAnsi="Arial Narrow"/>
-          <w:sz w:val="32"/>
-          <w:szCs w:val="32"/>
-        </w:rPr>
-        <w:t>( Command [</w:t>
+        <w:t xml:space="preserve"> to cook a meal </w:t>
+      </w:r>
+      <w:proofErr w:type="gramStart"/>
+      <w:r>
+        <w:rPr>
+          <w:rFonts w:ascii="Arial Narrow" w:hAnsi="Arial Narrow"/>
+          <w:sz w:val="32"/>
+          <w:szCs w:val="32"/>
+        </w:rPr>
+        <w:t>item</w:t>
+      </w:r>
+      <w:r>
+        <w:rPr>
+          <w:rFonts w:ascii="Arial Narrow" w:hAnsi="Arial Narrow"/>
+          <w:sz w:val="32"/>
+          <w:szCs w:val="32"/>
+        </w:rPr>
+        <w:t xml:space="preserve"> ]</w:t>
+      </w:r>
+      <w:proofErr w:type="gramEnd"/>
+      <w:r>
+        <w:rPr>
+          <w:rFonts w:ascii="Arial Narrow" w:hAnsi="Arial Narrow"/>
+          <w:sz w:val="32"/>
+          <w:szCs w:val="32"/>
+        </w:rPr>
+        <w:t xml:space="preserve"> ) 2</w:t>
+      </w:r>
+    </w:p>
+    <w:p>
+      <w:pPr>
+        <w:rPr>
+          <w:rFonts w:ascii="Arial Narrow" w:hAnsi="Arial Narrow"/>
+          <w:sz w:val="32"/>
+          <w:szCs w:val="32"/>
+        </w:rPr>
+      </w:pPr>
+      <w:proofErr w:type="gramStart"/>
+      <w:r>
+        <w:rPr>
+          <w:rFonts w:ascii="Arial Narrow" w:hAnsi="Arial Narrow"/>
+          <w:sz w:val="32"/>
+          <w:szCs w:val="32"/>
+        </w:rPr>
+        <w:t>( Command</w:t>
+      </w:r>
+      <w:proofErr w:type="gramEnd"/>
+      <w:r>
+        <w:rPr>
+          <w:rFonts w:ascii="Arial Narrow" w:hAnsi="Arial Narrow"/>
+          <w:sz w:val="32"/>
+          <w:szCs w:val="32"/>
+        </w:rPr>
+        <w:t xml:space="preserve"> [</w:t>
       </w:r>
       <w:r>
         <w:rPr>
@@ -534,13 +582,23 @@
           <w:szCs w:val="32"/>
         </w:rPr>
       </w:pPr>
-      <w:r>
-        <w:rPr>
-          <w:rFonts w:ascii="Arial Narrow" w:hAnsi="Arial Narrow"/>
-          <w:sz w:val="32"/>
-          <w:szCs w:val="32"/>
-        </w:rPr>
-        <w:t>( Chain of responsibility, for movement of order</w:t>
+      <w:proofErr w:type="gramStart"/>
+      <w:r>
+        <w:rPr>
+          <w:rFonts w:ascii="Arial Narrow" w:hAnsi="Arial Narrow"/>
+          <w:sz w:val="32"/>
+          <w:szCs w:val="32"/>
+        </w:rPr>
+        <w:t>( Chain</w:t>
+      </w:r>
+      <w:proofErr w:type="gramEnd"/>
+      <w:r>
+        <w:rPr>
+          <w:rFonts w:ascii="Arial Narrow" w:hAnsi="Arial Narrow"/>
+          <w:sz w:val="32"/>
+          <w:szCs w:val="32"/>
+        </w:rPr>
+        <w:t xml:space="preserve"> of responsibility, for movement of order</w:t>
       </w:r>
       <w:r>
         <w:rPr>
@@ -591,13 +649,23 @@
         </w:rPr>
         <w:t>talking to chefs to split up order</w:t>
       </w:r>
-      <w:r>
-        <w:rPr>
-          <w:rFonts w:ascii="Arial Narrow" w:hAnsi="Arial Narrow"/>
-          <w:sz w:val="32"/>
-          <w:szCs w:val="32"/>
-        </w:rPr>
-        <w:t>] ) 5</w:t>
+      <w:proofErr w:type="gramStart"/>
+      <w:r>
+        <w:rPr>
+          <w:rFonts w:ascii="Arial Narrow" w:hAnsi="Arial Narrow"/>
+          <w:sz w:val="32"/>
+          <w:szCs w:val="32"/>
+        </w:rPr>
+        <w:t>] )</w:t>
+      </w:r>
+      <w:proofErr w:type="gramEnd"/>
+      <w:r>
+        <w:rPr>
+          <w:rFonts w:ascii="Arial Narrow" w:hAnsi="Arial Narrow"/>
+          <w:sz w:val="32"/>
+          <w:szCs w:val="32"/>
+        </w:rPr>
+        <w:t xml:space="preserve"> 5</w:t>
       </w:r>
     </w:p>
     <w:p>
@@ -631,8 +699,18 @@
           <w:sz w:val="32"/>
           <w:szCs w:val="32"/>
         </w:rPr>
-        <w:t>) 6</w:t>
-      </w:r>
+        <w:t xml:space="preserve">) </w:t>
+      </w:r>
+      <w:proofErr w:type="gramStart"/>
+      <w:r>
+        <w:rPr>
+          <w:rFonts w:ascii="Arial Narrow" w:hAnsi="Arial Narrow"/>
+          <w:sz w:val="32"/>
+          <w:szCs w:val="32"/>
+        </w:rPr>
+        <w:t>6</w:t>
+      </w:r>
+      <w:proofErr w:type="gramEnd"/>
     </w:p>
     <w:p>
       <w:pPr>
@@ -656,242 +734,290 @@
           <w:sz w:val="32"/>
           <w:szCs w:val="32"/>
         </w:rPr>
-        <w:t xml:space="preserve">Factory method for creating </w:t>
+        <w:t>Factory method for creating customers</w:t>
+      </w:r>
+      <w:r>
+        <w:rPr>
+          <w:rFonts w:ascii="Arial Narrow" w:hAnsi="Arial Narrow"/>
+          <w:sz w:val="32"/>
+          <w:szCs w:val="32"/>
+        </w:rPr>
+        <w:t xml:space="preserve"> </w:t>
+      </w:r>
+      <w:r>
+        <w:rPr>
+          <w:rFonts w:ascii="Arial Narrow" w:hAnsi="Arial Narrow"/>
+          <w:sz w:val="32"/>
+          <w:szCs w:val="32"/>
+        </w:rPr>
+        <w:t>works through main woman</w:t>
+      </w:r>
+      <w:r>
+        <w:rPr>
+          <w:rFonts w:ascii="Arial Narrow" w:hAnsi="Arial Narrow"/>
+          <w:sz w:val="32"/>
+          <w:szCs w:val="32"/>
+        </w:rPr>
+        <w:t>, calls customer object</w:t>
+      </w:r>
+      <w:r>
+        <w:rPr>
+          <w:rFonts w:ascii="Arial Narrow" w:hAnsi="Arial Narrow"/>
+          <w:sz w:val="32"/>
+          <w:szCs w:val="32"/>
+        </w:rPr>
+        <w:t xml:space="preserve">) </w:t>
+      </w:r>
+      <w:proofErr w:type="gramStart"/>
+      <w:r>
+        <w:rPr>
+          <w:rFonts w:ascii="Arial Narrow" w:hAnsi="Arial Narrow"/>
+          <w:sz w:val="32"/>
+          <w:szCs w:val="32"/>
+        </w:rPr>
+        <w:t>7</w:t>
+      </w:r>
+      <w:proofErr w:type="gramEnd"/>
+    </w:p>
+    <w:p>
+      <w:pPr>
+        <w:rPr>
+          <w:rFonts w:ascii="Arial Narrow" w:hAnsi="Arial Narrow"/>
+          <w:sz w:val="32"/>
+          <w:szCs w:val="32"/>
+        </w:rPr>
+      </w:pPr>
+      <w:r>
+        <w:rPr>
+          <w:rFonts w:ascii="Arial Narrow" w:hAnsi="Arial Narrow"/>
+          <w:sz w:val="32"/>
+          <w:szCs w:val="32"/>
+        </w:rPr>
+        <w:t>(Observer for state of customers</w:t>
+      </w:r>
+      <w:r>
+        <w:rPr>
+          <w:rFonts w:ascii="Arial Narrow" w:hAnsi="Arial Narrow"/>
+          <w:sz w:val="32"/>
+          <w:szCs w:val="32"/>
+        </w:rPr>
+        <w:t xml:space="preserve"> / </w:t>
+      </w:r>
+      <w:r>
+        <w:rPr>
+          <w:rFonts w:ascii="Arial Narrow" w:hAnsi="Arial Narrow"/>
+          <w:sz w:val="32"/>
+          <w:szCs w:val="32"/>
+        </w:rPr>
+        <w:t>available</w:t>
+      </w:r>
+      <w:r>
+        <w:rPr>
+          <w:rFonts w:ascii="Arial Narrow" w:hAnsi="Arial Narrow"/>
+          <w:sz w:val="32"/>
+          <w:szCs w:val="32"/>
+        </w:rPr>
+        <w:t xml:space="preserve"> seating</w:t>
+      </w:r>
+      <w:r>
+        <w:rPr>
+          <w:rFonts w:ascii="Arial Narrow" w:hAnsi="Arial Narrow"/>
+          <w:sz w:val="32"/>
+          <w:szCs w:val="32"/>
+        </w:rPr>
+        <w:t xml:space="preserve"> [we are using push observers that will call on waiters, if we run into thread issues use</w:t>
+      </w:r>
+      <w:r>
+        <w:rPr>
+          <w:rFonts w:ascii="Arial Narrow" w:hAnsi="Arial Narrow"/>
+          <w:sz w:val="32"/>
+          <w:szCs w:val="32"/>
+        </w:rPr>
+        <w:t xml:space="preserve"> waiters to constantly check</w:t>
+      </w:r>
+      <w:r>
+        <w:rPr>
+          <w:rFonts w:ascii="Arial Narrow" w:hAnsi="Arial Narrow"/>
+          <w:sz w:val="32"/>
+          <w:szCs w:val="32"/>
+        </w:rPr>
+        <w:t xml:space="preserve">) </w:t>
+      </w:r>
+      <w:proofErr w:type="gramStart"/>
+      <w:r>
+        <w:rPr>
+          <w:rFonts w:ascii="Arial Narrow" w:hAnsi="Arial Narrow"/>
+          <w:sz w:val="32"/>
+          <w:szCs w:val="32"/>
+        </w:rPr>
+        <w:t>8</w:t>
+      </w:r>
+      <w:proofErr w:type="gramEnd"/>
+    </w:p>
+    <w:p>
+      <w:pPr>
+        <w:rPr>
+          <w:rFonts w:ascii="Arial Narrow" w:hAnsi="Arial Narrow"/>
+          <w:sz w:val="32"/>
+          <w:szCs w:val="32"/>
+        </w:rPr>
+      </w:pPr>
+      <w:r>
+        <w:rPr>
+          <w:rFonts w:ascii="Arial Narrow" w:hAnsi="Arial Narrow"/>
+          <w:sz w:val="32"/>
+          <w:szCs w:val="32"/>
+        </w:rPr>
+        <w:t xml:space="preserve">(Decorator for table </w:t>
+      </w:r>
+      <w:r>
+        <w:rPr>
+          <w:rFonts w:ascii="Arial Narrow" w:hAnsi="Arial Narrow"/>
+          <w:sz w:val="32"/>
+          <w:szCs w:val="32"/>
+        </w:rPr>
+        <w:t xml:space="preserve">and </w:t>
+      </w:r>
+      <w:r>
+        <w:rPr>
+          <w:rFonts w:ascii="Arial Narrow" w:hAnsi="Arial Narrow"/>
+          <w:sz w:val="32"/>
+          <w:szCs w:val="32"/>
+        </w:rPr>
+        <w:t>menu items</w:t>
+      </w:r>
+      <w:r>
+        <w:rPr>
+          <w:rFonts w:ascii="Arial Narrow" w:hAnsi="Arial Narrow"/>
+          <w:sz w:val="32"/>
+          <w:szCs w:val="32"/>
+        </w:rPr>
+        <w:t>) 9</w:t>
+      </w:r>
+    </w:p>
+    <w:p>
+      <w:pPr>
+        <w:rPr>
+          <w:rFonts w:ascii="Arial Narrow" w:hAnsi="Arial Narrow"/>
+          <w:sz w:val="32"/>
+          <w:szCs w:val="32"/>
+        </w:rPr>
+      </w:pPr>
+      <w:r>
+        <w:rPr>
+          <w:rFonts w:ascii="Arial Narrow" w:hAnsi="Arial Narrow"/>
+          <w:sz w:val="32"/>
+          <w:szCs w:val="32"/>
+        </w:rPr>
+        <w:t>(Composite for Menu items</w:t>
+      </w:r>
+      <w:r>
+        <w:rPr>
+          <w:rFonts w:ascii="Arial Narrow" w:hAnsi="Arial Narrow"/>
+          <w:sz w:val="32"/>
+          <w:szCs w:val="32"/>
+        </w:rPr>
+        <w:t xml:space="preserve">/ section hold tables, tables </w:t>
+      </w:r>
+      <w:proofErr w:type="gramStart"/>
+      <w:r>
+        <w:rPr>
+          <w:rFonts w:ascii="Arial Narrow" w:hAnsi="Arial Narrow"/>
+          <w:sz w:val="32"/>
+          <w:szCs w:val="32"/>
+        </w:rPr>
+        <w:t>holds</w:t>
+      </w:r>
+      <w:proofErr w:type="gramEnd"/>
+      <w:r>
+        <w:rPr>
+          <w:rFonts w:ascii="Arial Narrow" w:hAnsi="Arial Narrow"/>
+          <w:sz w:val="32"/>
+          <w:szCs w:val="32"/>
+        </w:rPr>
+        <w:t xml:space="preserve"> clients</w:t>
+      </w:r>
+      <w:r>
+        <w:rPr>
+          <w:rFonts w:ascii="Arial Narrow" w:hAnsi="Arial Narrow"/>
+          <w:sz w:val="32"/>
+          <w:szCs w:val="32"/>
+        </w:rPr>
+        <w:t>) 10</w:t>
+      </w:r>
+    </w:p>
+    <w:p>
+      <w:pPr>
+        <w:rPr>
+          <w:rFonts w:ascii="Arial Narrow" w:hAnsi="Arial Narrow"/>
+          <w:sz w:val="32"/>
+          <w:szCs w:val="32"/>
+        </w:rPr>
+      </w:pPr>
+      <w:proofErr w:type="gramStart"/>
+      <w:r>
+        <w:rPr>
+          <w:rFonts w:ascii="Arial Narrow" w:hAnsi="Arial Narrow"/>
+          <w:sz w:val="32"/>
+          <w:szCs w:val="32"/>
+        </w:rPr>
+        <w:t>REMOVED :</w:t>
+      </w:r>
+      <w:proofErr w:type="gramEnd"/>
+      <w:r>
+        <w:rPr>
+          <w:rFonts w:ascii="Arial Narrow" w:hAnsi="Arial Narrow"/>
+          <w:sz w:val="32"/>
+          <w:szCs w:val="32"/>
+        </w:rPr>
+        <w:t xml:space="preserve"> </w:t>
+      </w:r>
+      <w:r>
+        <w:rPr>
+          <w:rFonts w:ascii="Arial Narrow" w:hAnsi="Arial Narrow"/>
+          <w:sz w:val="32"/>
+          <w:szCs w:val="32"/>
+        </w:rPr>
+        <w:t>(Template Method Opening and closing restaurant) 11</w:t>
+      </w:r>
+    </w:p>
+    <w:p>
+      <w:pPr>
+        <w:rPr>
+          <w:rFonts w:ascii="Arial Narrow" w:hAnsi="Arial Narrow"/>
+          <w:sz w:val="32"/>
+          <w:szCs w:val="32"/>
+        </w:rPr>
+      </w:pPr>
+    </w:p>
+    <w:p>
+      <w:pPr>
+        <w:rPr>
+          <w:rFonts w:ascii="Arial Narrow" w:hAnsi="Arial Narrow"/>
+          <w:sz w:val="32"/>
+          <w:szCs w:val="32"/>
+        </w:rPr>
+      </w:pPr>
+      <w:r>
+        <w:rPr>
+          <w:rFonts w:ascii="Arial Narrow" w:hAnsi="Arial Narrow"/>
+          <w:sz w:val="32"/>
+          <w:szCs w:val="32"/>
+        </w:rPr>
+        <w:t xml:space="preserve">(Adapter if we </w:t>
       </w:r>
       <w:proofErr w:type="spellStart"/>
-      <w:r>
-        <w:rPr>
-          <w:rFonts w:ascii="Arial Narrow" w:hAnsi="Arial Narrow"/>
-          <w:sz w:val="32"/>
-          <w:szCs w:val="32"/>
-        </w:rPr>
-        <w:t>customersworks</w:t>
+      <w:proofErr w:type="gramStart"/>
+      <w:r>
+        <w:rPr>
+          <w:rFonts w:ascii="Arial Narrow" w:hAnsi="Arial Narrow"/>
+          <w:sz w:val="32"/>
+          <w:szCs w:val="32"/>
+        </w:rPr>
+        <w:t>cant</w:t>
       </w:r>
       <w:proofErr w:type="spellEnd"/>
-      <w:r>
-        <w:rPr>
-          <w:rFonts w:ascii="Arial Narrow" w:hAnsi="Arial Narrow"/>
-          <w:sz w:val="32"/>
-          <w:szCs w:val="32"/>
-        </w:rPr>
-        <w:t xml:space="preserve"> through main woman</w:t>
-      </w:r>
-      <w:r>
-        <w:rPr>
-          <w:rFonts w:ascii="Arial Narrow" w:hAnsi="Arial Narrow"/>
-          <w:sz w:val="32"/>
-          <w:szCs w:val="32"/>
-        </w:rPr>
-        <w:t>, calls customer object</w:t>
-      </w:r>
-      <w:r>
-        <w:rPr>
-          <w:rFonts w:ascii="Arial Narrow" w:hAnsi="Arial Narrow"/>
-          <w:sz w:val="32"/>
-          <w:szCs w:val="32"/>
-        </w:rPr>
-        <w:t>) 7</w:t>
-      </w:r>
-    </w:p>
-    <w:p>
-      <w:pPr>
-        <w:rPr>
-          <w:rFonts w:ascii="Arial Narrow" w:hAnsi="Arial Narrow"/>
-          <w:sz w:val="32"/>
-          <w:szCs w:val="32"/>
-        </w:rPr>
-      </w:pPr>
-      <w:r>
-        <w:rPr>
-          <w:rFonts w:ascii="Arial Narrow" w:hAnsi="Arial Narrow"/>
-          <w:sz w:val="32"/>
-          <w:szCs w:val="32"/>
-        </w:rPr>
-        <w:t>(Observer for state of customers</w:t>
-      </w:r>
-      <w:r>
-        <w:rPr>
-          <w:rFonts w:ascii="Arial Narrow" w:hAnsi="Arial Narrow"/>
-          <w:sz w:val="32"/>
-          <w:szCs w:val="32"/>
-        </w:rPr>
-        <w:t xml:space="preserve"> / </w:t>
-      </w:r>
-      <w:r>
-        <w:rPr>
-          <w:rFonts w:ascii="Arial Narrow" w:hAnsi="Arial Narrow"/>
-          <w:sz w:val="32"/>
-          <w:szCs w:val="32"/>
-        </w:rPr>
-        <w:t>available</w:t>
-      </w:r>
-      <w:r>
-        <w:rPr>
-          <w:rFonts w:ascii="Arial Narrow" w:hAnsi="Arial Narrow"/>
-          <w:sz w:val="32"/>
-          <w:szCs w:val="32"/>
-        </w:rPr>
-        <w:t xml:space="preserve"> seating</w:t>
-      </w:r>
-      <w:r>
-        <w:rPr>
-          <w:rFonts w:ascii="Arial Narrow" w:hAnsi="Arial Narrow"/>
-          <w:sz w:val="32"/>
-          <w:szCs w:val="32"/>
-        </w:rPr>
-        <w:t xml:space="preserve"> [we are using push observers that will call on waiters, if we run into thread issues use</w:t>
-      </w:r>
-      <w:r>
-        <w:rPr>
-          <w:rFonts w:ascii="Arial Narrow" w:hAnsi="Arial Narrow"/>
-          <w:sz w:val="32"/>
-          <w:szCs w:val="32"/>
-        </w:rPr>
-        <w:t xml:space="preserve"> waiters to constantly check</w:t>
-      </w:r>
-      <w:r>
-        <w:rPr>
-          <w:rFonts w:ascii="Arial Narrow" w:hAnsi="Arial Narrow"/>
-          <w:sz w:val="32"/>
-          <w:szCs w:val="32"/>
-        </w:rPr>
-        <w:t>) 8</w:t>
-      </w:r>
-    </w:p>
-    <w:p>
-      <w:pPr>
-        <w:rPr>
-          <w:rFonts w:ascii="Arial Narrow" w:hAnsi="Arial Narrow"/>
-          <w:sz w:val="32"/>
-          <w:szCs w:val="32"/>
-        </w:rPr>
-      </w:pPr>
-      <w:r>
-        <w:rPr>
-          <w:rFonts w:ascii="Arial Narrow" w:hAnsi="Arial Narrow"/>
-          <w:sz w:val="32"/>
-          <w:szCs w:val="32"/>
-        </w:rPr>
-        <w:t xml:space="preserve">(Decorator for table </w:t>
-      </w:r>
-      <w:r>
-        <w:rPr>
-          <w:rFonts w:ascii="Arial Narrow" w:hAnsi="Arial Narrow"/>
-          <w:sz w:val="32"/>
-          <w:szCs w:val="32"/>
-        </w:rPr>
-        <w:t xml:space="preserve">and </w:t>
-      </w:r>
-      <w:r>
-        <w:rPr>
-          <w:rFonts w:ascii="Arial Narrow" w:hAnsi="Arial Narrow"/>
-          <w:sz w:val="32"/>
-          <w:szCs w:val="32"/>
-        </w:rPr>
-        <w:t>menu items</w:t>
-      </w:r>
-      <w:r>
-        <w:rPr>
-          <w:rFonts w:ascii="Arial Narrow" w:hAnsi="Arial Narrow"/>
-          <w:sz w:val="32"/>
-          <w:szCs w:val="32"/>
-        </w:rPr>
-        <w:t>) 9</w:t>
-      </w:r>
-    </w:p>
-    <w:p>
-      <w:pPr>
-        <w:rPr>
-          <w:rFonts w:ascii="Arial Narrow" w:hAnsi="Arial Narrow"/>
-          <w:sz w:val="32"/>
-          <w:szCs w:val="32"/>
-        </w:rPr>
-      </w:pPr>
-      <w:r>
-        <w:rPr>
-          <w:rFonts w:ascii="Arial Narrow" w:hAnsi="Arial Narrow"/>
-          <w:sz w:val="32"/>
-          <w:szCs w:val="32"/>
-        </w:rPr>
-        <w:t>(Composite for Menu items</w:t>
-      </w:r>
-      <w:r>
-        <w:rPr>
-          <w:rFonts w:ascii="Arial Narrow" w:hAnsi="Arial Narrow"/>
-          <w:sz w:val="32"/>
-          <w:szCs w:val="32"/>
-        </w:rPr>
-        <w:t>/ section hold tables, tables holds clients</w:t>
-      </w:r>
-      <w:r>
-        <w:rPr>
-          <w:rFonts w:ascii="Arial Narrow" w:hAnsi="Arial Narrow"/>
-          <w:sz w:val="32"/>
-          <w:szCs w:val="32"/>
-        </w:rPr>
-        <w:t>) 10</w:t>
-      </w:r>
-    </w:p>
-    <w:p>
-      <w:pPr>
-        <w:rPr>
-          <w:rFonts w:ascii="Arial Narrow" w:hAnsi="Arial Narrow"/>
-          <w:sz w:val="32"/>
-          <w:szCs w:val="32"/>
-        </w:rPr>
-      </w:pPr>
-      <w:r>
-        <w:rPr>
-          <w:rFonts w:ascii="Arial Narrow" w:hAnsi="Arial Narrow"/>
-          <w:sz w:val="32"/>
-          <w:szCs w:val="32"/>
-        </w:rPr>
-        <w:t xml:space="preserve">REMOVED : </w:t>
-      </w:r>
-      <w:r>
-        <w:rPr>
-          <w:rFonts w:ascii="Arial Narrow" w:hAnsi="Arial Narrow"/>
-          <w:sz w:val="32"/>
-          <w:szCs w:val="32"/>
-        </w:rPr>
-        <w:t>(Template Method Opening and closing restaurant) 11</w:t>
-      </w:r>
-    </w:p>
-    <w:p>
-      <w:pPr>
-        <w:rPr>
-          <w:rFonts w:ascii="Arial Narrow" w:hAnsi="Arial Narrow"/>
-          <w:sz w:val="32"/>
-          <w:szCs w:val="32"/>
-        </w:rPr>
-      </w:pPr>
-    </w:p>
-    <w:p>
-      <w:pPr>
-        <w:rPr>
-          <w:rFonts w:ascii="Arial Narrow" w:hAnsi="Arial Narrow"/>
-          <w:sz w:val="32"/>
-          <w:szCs w:val="32"/>
-        </w:rPr>
-      </w:pPr>
-      <w:r>
-        <w:rPr>
-          <w:rFonts w:ascii="Arial Narrow" w:hAnsi="Arial Narrow"/>
-          <w:sz w:val="32"/>
-          <w:szCs w:val="32"/>
-        </w:rPr>
-        <w:t xml:space="preserve">(Adapter if we </w:t>
-      </w:r>
-      <w:proofErr w:type="spellStart"/>
-      <w:r>
-        <w:rPr>
-          <w:rFonts w:ascii="Arial Narrow" w:hAnsi="Arial Narrow"/>
-          <w:sz w:val="32"/>
-          <w:szCs w:val="32"/>
-        </w:rPr>
-        <w:t>cant</w:t>
-      </w:r>
-      <w:proofErr w:type="spellEnd"/>
+      <w:proofErr w:type="gramEnd"/>
       <w:r>
         <w:rPr>
           <w:rFonts w:ascii="Arial Narrow" w:hAnsi="Arial Narrow"/>
@@ -977,13 +1103,23 @@
           <w:szCs w:val="32"/>
         </w:rPr>
       </w:pPr>
-      <w:r>
-        <w:rPr>
-          <w:rFonts w:ascii="Arial Narrow" w:hAnsi="Arial Narrow"/>
-          <w:sz w:val="32"/>
-          <w:szCs w:val="32"/>
-        </w:rPr>
-        <w:t xml:space="preserve">Justin : </w:t>
+      <w:proofErr w:type="gramStart"/>
+      <w:r>
+        <w:rPr>
+          <w:rFonts w:ascii="Arial Narrow" w:hAnsi="Arial Narrow"/>
+          <w:sz w:val="32"/>
+          <w:szCs w:val="32"/>
+        </w:rPr>
+        <w:t>Justin :</w:t>
+      </w:r>
+      <w:proofErr w:type="gramEnd"/>
+      <w:r>
+        <w:rPr>
+          <w:rFonts w:ascii="Arial Narrow" w:hAnsi="Arial Narrow"/>
+          <w:sz w:val="32"/>
+          <w:szCs w:val="32"/>
+        </w:rPr>
+        <w:t xml:space="preserve"> </w:t>
       </w:r>
       <w:r>
         <w:rPr>
@@ -1016,83 +1152,165 @@
           <w:sz w:val="32"/>
           <w:szCs w:val="32"/>
         </w:rPr>
-        <w:t>+ Janicke + Julia : 2.1</w:t>
-      </w:r>
-    </w:p>
-    <w:p>
-      <w:pPr>
-        <w:rPr>
-          <w:rFonts w:ascii="Arial Narrow" w:hAnsi="Arial Narrow"/>
-          <w:sz w:val="32"/>
-          <w:szCs w:val="32"/>
-        </w:rPr>
-      </w:pPr>
-      <w:r>
-        <w:rPr>
-          <w:rFonts w:ascii="Arial Narrow" w:hAnsi="Arial Narrow"/>
-          <w:sz w:val="32"/>
-          <w:szCs w:val="32"/>
-        </w:rPr>
-        <w:t xml:space="preserve">Cole + Charl </w:t>
-      </w:r>
-      <w:r>
-        <w:rPr>
-          <w:rFonts w:ascii="Arial Narrow" w:hAnsi="Arial Narrow"/>
-          <w:sz w:val="32"/>
-          <w:szCs w:val="32"/>
-        </w:rPr>
-        <w:t>: 2.3 – 2.5</w:t>
-      </w:r>
-    </w:p>
-    <w:p>
-      <w:pPr>
-        <w:rPr>
-          <w:rFonts w:ascii="Arial Narrow" w:hAnsi="Arial Narrow"/>
-          <w:sz w:val="32"/>
-          <w:szCs w:val="32"/>
-        </w:rPr>
-      </w:pPr>
-      <w:r>
-        <w:rPr>
-          <w:rFonts w:ascii="Arial Narrow" w:hAnsi="Arial Narrow"/>
-          <w:sz w:val="32"/>
-          <w:szCs w:val="32"/>
-        </w:rPr>
-        <w:t>Janicke + Julia : 2.6 – 2.8</w:t>
-      </w:r>
-    </w:p>
-    <w:p>
-      <w:pPr>
-        <w:rPr>
-          <w:rFonts w:ascii="Arial Narrow" w:hAnsi="Arial Narrow"/>
-          <w:sz w:val="32"/>
-          <w:szCs w:val="32"/>
-        </w:rPr>
-      </w:pPr>
-      <w:r>
-        <w:rPr>
-          <w:rFonts w:ascii="Arial Narrow" w:hAnsi="Arial Narrow"/>
-          <w:sz w:val="32"/>
-          <w:szCs w:val="32"/>
-        </w:rPr>
-        <w:t>Ivan : Start GUI</w:t>
-      </w:r>
-    </w:p>
-    <w:p>
-      <w:pPr>
-        <w:rPr>
-          <w:rFonts w:ascii="Arial Narrow" w:hAnsi="Arial Narrow"/>
-          <w:sz w:val="32"/>
-          <w:szCs w:val="32"/>
-        </w:rPr>
-      </w:pPr>
-      <w:r>
-        <w:rPr>
-          <w:rFonts w:ascii="Arial Narrow" w:hAnsi="Arial Narrow"/>
-          <w:sz w:val="32"/>
-          <w:szCs w:val="32"/>
-        </w:rPr>
-        <w:t xml:space="preserve">Justin + Ivan : Document code using </w:t>
+        <w:t xml:space="preserve">+ Janicke + </w:t>
+      </w:r>
+      <w:proofErr w:type="gramStart"/>
+      <w:r>
+        <w:rPr>
+          <w:rFonts w:ascii="Arial Narrow" w:hAnsi="Arial Narrow"/>
+          <w:sz w:val="32"/>
+          <w:szCs w:val="32"/>
+        </w:rPr>
+        <w:t>Julia :</w:t>
+      </w:r>
+      <w:proofErr w:type="gramEnd"/>
+      <w:r>
+        <w:rPr>
+          <w:rFonts w:ascii="Arial Narrow" w:hAnsi="Arial Narrow"/>
+          <w:sz w:val="32"/>
+          <w:szCs w:val="32"/>
+        </w:rPr>
+        <w:t xml:space="preserve"> 2.1</w:t>
+      </w:r>
+    </w:p>
+    <w:p>
+      <w:pPr>
+        <w:rPr>
+          <w:rFonts w:ascii="Arial Narrow" w:hAnsi="Arial Narrow"/>
+          <w:sz w:val="32"/>
+          <w:szCs w:val="32"/>
+        </w:rPr>
+      </w:pPr>
+      <w:r>
+        <w:rPr>
+          <w:rFonts w:ascii="Arial Narrow" w:hAnsi="Arial Narrow"/>
+          <w:sz w:val="32"/>
+          <w:szCs w:val="32"/>
+        </w:rPr>
+        <w:t xml:space="preserve">Cole + </w:t>
+      </w:r>
+      <w:proofErr w:type="gramStart"/>
+      <w:r>
+        <w:rPr>
+          <w:rFonts w:ascii="Arial Narrow" w:hAnsi="Arial Narrow"/>
+          <w:sz w:val="32"/>
+          <w:szCs w:val="32"/>
+        </w:rPr>
+        <w:t xml:space="preserve">Charl </w:t>
+      </w:r>
+      <w:r>
+        <w:rPr>
+          <w:rFonts w:ascii="Arial Narrow" w:hAnsi="Arial Narrow"/>
+          <w:sz w:val="32"/>
+          <w:szCs w:val="32"/>
+        </w:rPr>
+        <w:t>:</w:t>
+      </w:r>
+      <w:proofErr w:type="gramEnd"/>
+      <w:r>
+        <w:rPr>
+          <w:rFonts w:ascii="Arial Narrow" w:hAnsi="Arial Narrow"/>
+          <w:sz w:val="32"/>
+          <w:szCs w:val="32"/>
+        </w:rPr>
+        <w:t xml:space="preserve"> 2.3 – 2.5</w:t>
+      </w:r>
+    </w:p>
+    <w:p>
+      <w:pPr>
+        <w:rPr>
+          <w:rFonts w:ascii="Arial Narrow" w:hAnsi="Arial Narrow"/>
+          <w:sz w:val="32"/>
+          <w:szCs w:val="32"/>
+        </w:rPr>
+      </w:pPr>
+      <w:r>
+        <w:rPr>
+          <w:rFonts w:ascii="Arial Narrow" w:hAnsi="Arial Narrow"/>
+          <w:sz w:val="32"/>
+          <w:szCs w:val="32"/>
+        </w:rPr>
+        <w:t xml:space="preserve">Janicke + </w:t>
+      </w:r>
+      <w:proofErr w:type="gramStart"/>
+      <w:r>
+        <w:rPr>
+          <w:rFonts w:ascii="Arial Narrow" w:hAnsi="Arial Narrow"/>
+          <w:sz w:val="32"/>
+          <w:szCs w:val="32"/>
+        </w:rPr>
+        <w:t>Julia :</w:t>
+      </w:r>
+      <w:proofErr w:type="gramEnd"/>
+      <w:r>
+        <w:rPr>
+          <w:rFonts w:ascii="Arial Narrow" w:hAnsi="Arial Narrow"/>
+          <w:sz w:val="32"/>
+          <w:szCs w:val="32"/>
+        </w:rPr>
+        <w:t xml:space="preserve"> 2.6 – 2.8</w:t>
+      </w:r>
+    </w:p>
+    <w:p>
+      <w:pPr>
+        <w:rPr>
+          <w:rFonts w:ascii="Arial Narrow" w:hAnsi="Arial Narrow"/>
+          <w:sz w:val="32"/>
+          <w:szCs w:val="32"/>
+        </w:rPr>
+      </w:pPr>
+      <w:proofErr w:type="gramStart"/>
+      <w:r>
+        <w:rPr>
+          <w:rFonts w:ascii="Arial Narrow" w:hAnsi="Arial Narrow"/>
+          <w:sz w:val="32"/>
+          <w:szCs w:val="32"/>
+        </w:rPr>
+        <w:t>Ivan :</w:t>
+      </w:r>
+      <w:proofErr w:type="gramEnd"/>
+      <w:r>
+        <w:rPr>
+          <w:rFonts w:ascii="Arial Narrow" w:hAnsi="Arial Narrow"/>
+          <w:sz w:val="32"/>
+          <w:szCs w:val="32"/>
+        </w:rPr>
+        <w:t xml:space="preserve"> Start GUI</w:t>
+      </w:r>
+    </w:p>
+    <w:p>
+      <w:pPr>
+        <w:rPr>
+          <w:rFonts w:ascii="Arial Narrow" w:hAnsi="Arial Narrow"/>
+          <w:sz w:val="32"/>
+          <w:szCs w:val="32"/>
+        </w:rPr>
+      </w:pPr>
+      <w:r>
+        <w:rPr>
+          <w:rFonts w:ascii="Arial Narrow" w:hAnsi="Arial Narrow"/>
+          <w:sz w:val="32"/>
+          <w:szCs w:val="32"/>
+        </w:rPr>
+        <w:t xml:space="preserve">Justin + </w:t>
+      </w:r>
+      <w:proofErr w:type="gramStart"/>
+      <w:r>
+        <w:rPr>
+          <w:rFonts w:ascii="Arial Narrow" w:hAnsi="Arial Narrow"/>
+          <w:sz w:val="32"/>
+          <w:szCs w:val="32"/>
+        </w:rPr>
+        <w:t>Ivan :</w:t>
+      </w:r>
+      <w:proofErr w:type="gramEnd"/>
+      <w:r>
+        <w:rPr>
+          <w:rFonts w:ascii="Arial Narrow" w:hAnsi="Arial Narrow"/>
+          <w:sz w:val="32"/>
+          <w:szCs w:val="32"/>
+        </w:rPr>
+        <w:t xml:space="preserve"> Document code using </w:t>
       </w:r>
       <w:proofErr w:type="spellStart"/>
       <w:r>

</xml_diff>

<commit_message>
Explination of all classes added to word doc
</commit_message>
<xml_diff>
--- a/Cult of COS.docx
+++ b/Cult of COS.docx
@@ -196,17 +196,36 @@
           <w:sz w:val="32"/>
           <w:szCs w:val="32"/>
         </w:rPr>
-        <w:t>GUI (RayLib)</w:t>
-      </w:r>
-    </w:p>
-    <w:p>
-      <w:pPr>
-        <w:rPr>
-          <w:rFonts w:ascii="Arial Narrow" w:hAnsi="Arial Narrow"/>
-          <w:sz w:val="32"/>
-          <w:szCs w:val="32"/>
-        </w:rPr>
-      </w:pPr>
+        <w:t>GUI (</w:t>
+      </w:r>
+      <w:proofErr w:type="spellStart"/>
+      <w:r>
+        <w:rPr>
+          <w:rFonts w:ascii="Arial Narrow" w:hAnsi="Arial Narrow"/>
+          <w:sz w:val="32"/>
+          <w:szCs w:val="32"/>
+        </w:rPr>
+        <w:t>RayLib</w:t>
+      </w:r>
+      <w:proofErr w:type="spellEnd"/>
+      <w:r>
+        <w:rPr>
+          <w:rFonts w:ascii="Arial Narrow" w:hAnsi="Arial Narrow"/>
+          <w:sz w:val="32"/>
+          <w:szCs w:val="32"/>
+        </w:rPr>
+        <w:t>)</w:t>
+      </w:r>
+    </w:p>
+    <w:p>
+      <w:pPr>
+        <w:rPr>
+          <w:rFonts w:ascii="Arial Narrow" w:hAnsi="Arial Narrow"/>
+          <w:sz w:val="32"/>
+          <w:szCs w:val="32"/>
+        </w:rPr>
+      </w:pPr>
+      <w:proofErr w:type="spellStart"/>
       <w:r>
         <w:rPr>
           <w:rFonts w:ascii="Arial Narrow" w:hAnsi="Arial Narrow"/>
@@ -215,6 +234,7 @@
         </w:rPr>
         <w:t>Doxygen</w:t>
       </w:r>
+      <w:proofErr w:type="spellEnd"/>
     </w:p>
     <w:p>
       <w:pPr>
@@ -566,7 +586,25 @@
           <w:sz w:val="32"/>
           <w:szCs w:val="32"/>
         </w:rPr>
-        <w:t>when customer pays sends to bank ens /</w:t>
+        <w:t xml:space="preserve">when customer pays sends to bank </w:t>
+      </w:r>
+      <w:proofErr w:type="spellStart"/>
+      <w:r>
+        <w:rPr>
+          <w:rFonts w:ascii="Arial Narrow" w:hAnsi="Arial Narrow"/>
+          <w:sz w:val="32"/>
+          <w:szCs w:val="32"/>
+        </w:rPr>
+        <w:t>ens</w:t>
+      </w:r>
+      <w:proofErr w:type="spellEnd"/>
+      <w:r>
+        <w:rPr>
+          <w:rFonts w:ascii="Arial Narrow" w:hAnsi="Arial Narrow"/>
+          <w:sz w:val="32"/>
+          <w:szCs w:val="32"/>
+        </w:rPr>
+        <w:t xml:space="preserve"> /</w:t>
       </w:r>
       <w:r>
         <w:rPr>
@@ -582,7 +620,25 @@
           <w:sz w:val="32"/>
           <w:szCs w:val="32"/>
         </w:rPr>
-        <w:t>, opens and closes restruant, spawns customers in background</w:t>
+        <w:t xml:space="preserve">, opens and closes </w:t>
+      </w:r>
+      <w:proofErr w:type="spellStart"/>
+      <w:r>
+        <w:rPr>
+          <w:rFonts w:ascii="Arial Narrow" w:hAnsi="Arial Narrow"/>
+          <w:sz w:val="32"/>
+          <w:szCs w:val="32"/>
+        </w:rPr>
+        <w:t>restruant</w:t>
+      </w:r>
+      <w:proofErr w:type="spellEnd"/>
+      <w:r>
+        <w:rPr>
+          <w:rFonts w:ascii="Arial Narrow" w:hAnsi="Arial Narrow"/>
+          <w:sz w:val="32"/>
+          <w:szCs w:val="32"/>
+        </w:rPr>
+        <w:t>, spawns customers in background</w:t>
       </w:r>
       <w:r>
         <w:rPr>
@@ -601,6 +657,7 @@
           <w:szCs w:val="32"/>
         </w:rPr>
       </w:pPr>
+      <w:proofErr w:type="spellStart"/>
       <w:r>
         <w:rPr>
           <w:rFonts w:ascii="Arial Narrow" w:hAnsi="Arial Narrow"/>
@@ -610,6 +667,7 @@
         </w:rPr>
         <w:t>MaitreD</w:t>
       </w:r>
+      <w:proofErr w:type="spellEnd"/>
     </w:p>
     <w:p>
       <w:pPr>
@@ -1045,7 +1103,25 @@
           <w:sz w:val="32"/>
           <w:szCs w:val="32"/>
         </w:rPr>
-        <w:t>(Adapter if we cant find more)</w:t>
+        <w:t xml:space="preserve">(Adapter if we </w:t>
+      </w:r>
+      <w:proofErr w:type="spellStart"/>
+      <w:r>
+        <w:rPr>
+          <w:rFonts w:ascii="Arial Narrow" w:hAnsi="Arial Narrow"/>
+          <w:sz w:val="32"/>
+          <w:szCs w:val="32"/>
+        </w:rPr>
+        <w:t>cant</w:t>
+      </w:r>
+      <w:proofErr w:type="spellEnd"/>
+      <w:r>
+        <w:rPr>
+          <w:rFonts w:ascii="Arial Narrow" w:hAnsi="Arial Narrow"/>
+          <w:sz w:val="32"/>
+          <w:szCs w:val="32"/>
+        </w:rPr>
+        <w:t xml:space="preserve"> find more)</w:t>
       </w:r>
     </w:p>
     <w:p>
@@ -1239,7 +1315,25 @@
           <w:sz w:val="32"/>
           <w:szCs w:val="32"/>
         </w:rPr>
-        <w:t>Justin + Ivan : Document code using doxygen.</w:t>
+        <w:t xml:space="preserve">Justin + Ivan : Document code using </w:t>
+      </w:r>
+      <w:proofErr w:type="spellStart"/>
+      <w:r>
+        <w:rPr>
+          <w:rFonts w:ascii="Arial Narrow" w:hAnsi="Arial Narrow"/>
+          <w:sz w:val="32"/>
+          <w:szCs w:val="32"/>
+        </w:rPr>
+        <w:t>doxygen</w:t>
+      </w:r>
+      <w:proofErr w:type="spellEnd"/>
+      <w:r>
+        <w:rPr>
+          <w:rFonts w:ascii="Arial Narrow" w:hAnsi="Arial Narrow"/>
+          <w:sz w:val="32"/>
+          <w:szCs w:val="32"/>
+        </w:rPr>
+        <w:t>.</w:t>
       </w:r>
     </w:p>
     <w:p>
@@ -1290,6 +1384,600 @@
         </w:rPr>
         <w:t>.</w:t>
       </w:r>
+    </w:p>
+    <w:p>
+      <w:pPr>
+        <w:rPr>
+          <w:rFonts w:ascii="Arial Narrow" w:hAnsi="Arial Narrow"/>
+          <w:sz w:val="28"/>
+          <w:szCs w:val="28"/>
+        </w:rPr>
+      </w:pPr>
+      <w:r>
+        <w:rPr>
+          <w:rFonts w:ascii="Arial Narrow" w:hAnsi="Arial Narrow"/>
+          <w:sz w:val="32"/>
+          <w:szCs w:val="32"/>
+        </w:rPr>
+        <w:lastRenderedPageBreak/>
+        <w:t>EXPLINATION OF ALL DIAGRAMS:</w:t>
+      </w:r>
+      <w:r>
+        <w:rPr>
+          <w:rFonts w:ascii="Arial Narrow" w:hAnsi="Arial Narrow"/>
+          <w:sz w:val="32"/>
+          <w:szCs w:val="32"/>
+        </w:rPr>
+        <w:br/>
+      </w:r>
+      <w:r>
+        <w:rPr>
+          <w:rFonts w:ascii="Arial Narrow" w:hAnsi="Arial Narrow"/>
+          <w:sz w:val="28"/>
+          <w:szCs w:val="28"/>
+        </w:rPr>
+        <w:t xml:space="preserve">Restaurant : Holds the floor, controls whether or not the simulation is active, controls whether or not the restaurant is full (thus must be notified by </w:t>
+      </w:r>
+      <w:proofErr w:type="spellStart"/>
+      <w:r>
+        <w:rPr>
+          <w:rFonts w:ascii="Arial Narrow" w:hAnsi="Arial Narrow"/>
+          <w:sz w:val="28"/>
+          <w:szCs w:val="28"/>
+        </w:rPr>
+        <w:t>MaitreD</w:t>
+      </w:r>
+      <w:proofErr w:type="spellEnd"/>
+      <w:r>
+        <w:rPr>
+          <w:rFonts w:ascii="Arial Narrow" w:hAnsi="Arial Narrow"/>
+          <w:sz w:val="28"/>
+          <w:szCs w:val="28"/>
+        </w:rPr>
+        <w:t xml:space="preserve"> how many customers have been added by calling its </w:t>
+      </w:r>
+      <w:proofErr w:type="spellStart"/>
+      <w:r>
+        <w:rPr>
+          <w:rFonts w:ascii="Arial Narrow" w:hAnsi="Arial Narrow"/>
+          <w:sz w:val="28"/>
+          <w:szCs w:val="28"/>
+        </w:rPr>
+        <w:t>incOccupancy</w:t>
+      </w:r>
+      <w:proofErr w:type="spellEnd"/>
+      <w:r>
+        <w:rPr>
+          <w:rFonts w:ascii="Arial Narrow" w:hAnsi="Arial Narrow"/>
+          <w:sz w:val="28"/>
+          <w:szCs w:val="28"/>
+        </w:rPr>
+        <w:t xml:space="preserve"> function). Controls round counter, </w:t>
+      </w:r>
+      <w:proofErr w:type="spellStart"/>
+      <w:r>
+        <w:rPr>
+          <w:rFonts w:ascii="Arial Narrow" w:hAnsi="Arial Narrow"/>
+          <w:sz w:val="28"/>
+          <w:szCs w:val="28"/>
+        </w:rPr>
+        <w:t>os</w:t>
+      </w:r>
+      <w:proofErr w:type="spellEnd"/>
+      <w:r>
+        <w:rPr>
+          <w:rFonts w:ascii="Arial Narrow" w:hAnsi="Arial Narrow"/>
+          <w:sz w:val="28"/>
+          <w:szCs w:val="28"/>
+        </w:rPr>
+        <w:t xml:space="preserve"> advances the simulation.</w:t>
+      </w:r>
+    </w:p>
+    <w:p>
+      <w:pPr>
+        <w:rPr>
+          <w:rFonts w:ascii="Arial Narrow" w:hAnsi="Arial Narrow"/>
+          <w:sz w:val="28"/>
+          <w:szCs w:val="28"/>
+        </w:rPr>
+      </w:pPr>
+      <w:proofErr w:type="spellStart"/>
+      <w:r>
+        <w:rPr>
+          <w:rFonts w:ascii="Arial Narrow" w:hAnsi="Arial Narrow"/>
+          <w:sz w:val="28"/>
+          <w:szCs w:val="28"/>
+        </w:rPr>
+        <w:t>OpenRestruant</w:t>
+      </w:r>
+      <w:proofErr w:type="spellEnd"/>
+      <w:r>
+        <w:rPr>
+          <w:rFonts w:ascii="Arial Narrow" w:hAnsi="Arial Narrow"/>
+          <w:sz w:val="28"/>
+          <w:szCs w:val="28"/>
+        </w:rPr>
+        <w:t xml:space="preserve"> : contains all initialisation that goes with opening the restaurant if the </w:t>
+      </w:r>
+      <w:proofErr w:type="spellStart"/>
+      <w:r>
+        <w:rPr>
+          <w:rFonts w:ascii="Arial Narrow" w:hAnsi="Arial Narrow"/>
+          <w:sz w:val="28"/>
+          <w:szCs w:val="28"/>
+        </w:rPr>
+        <w:t>restruant</w:t>
+      </w:r>
+      <w:proofErr w:type="spellEnd"/>
+      <w:r>
+        <w:rPr>
+          <w:rFonts w:ascii="Arial Narrow" w:hAnsi="Arial Narrow"/>
+          <w:sz w:val="28"/>
+          <w:szCs w:val="28"/>
+        </w:rPr>
+        <w:t xml:space="preserve"> did not exist already, if it’s closed state must simple be changed to open, that is what it does. </w:t>
+      </w:r>
+    </w:p>
+    <w:p>
+      <w:pPr>
+        <w:rPr>
+          <w:rFonts w:ascii="Arial Narrow" w:hAnsi="Arial Narrow"/>
+          <w:sz w:val="28"/>
+          <w:szCs w:val="28"/>
+        </w:rPr>
+      </w:pPr>
+      <w:proofErr w:type="spellStart"/>
+      <w:r>
+        <w:rPr>
+          <w:rFonts w:ascii="Arial Narrow" w:hAnsi="Arial Narrow"/>
+          <w:sz w:val="28"/>
+          <w:szCs w:val="28"/>
+        </w:rPr>
+        <w:t>CloseRestaurant</w:t>
+      </w:r>
+      <w:proofErr w:type="spellEnd"/>
+      <w:r>
+        <w:rPr>
+          <w:rFonts w:ascii="Arial Narrow" w:hAnsi="Arial Narrow"/>
+          <w:sz w:val="28"/>
+          <w:szCs w:val="28"/>
+        </w:rPr>
+        <w:t xml:space="preserve"> : either deconstructs the restaurant or closes it depending on what the user wants.</w:t>
+      </w:r>
+    </w:p>
+    <w:p>
+      <w:pPr>
+        <w:rPr>
+          <w:rFonts w:ascii="Arial Narrow" w:hAnsi="Arial Narrow"/>
+          <w:sz w:val="28"/>
+          <w:szCs w:val="28"/>
+        </w:rPr>
+      </w:pPr>
+      <w:r>
+        <w:rPr>
+          <w:rFonts w:ascii="Arial Narrow" w:hAnsi="Arial Narrow"/>
+          <w:sz w:val="28"/>
+          <w:szCs w:val="28"/>
+        </w:rPr>
+        <w:t>Floor / Tile / Path : (Ask Julia and Ivan).</w:t>
+      </w:r>
+    </w:p>
+    <w:p>
+      <w:pPr>
+        <w:rPr>
+          <w:rFonts w:ascii="Arial Narrow" w:hAnsi="Arial Narrow"/>
+          <w:sz w:val="28"/>
+          <w:szCs w:val="28"/>
+        </w:rPr>
+      </w:pPr>
+      <w:proofErr w:type="spellStart"/>
+      <w:r>
+        <w:rPr>
+          <w:rFonts w:ascii="Arial Narrow" w:hAnsi="Arial Narrow"/>
+          <w:sz w:val="28"/>
+          <w:szCs w:val="28"/>
+        </w:rPr>
+        <w:t>MaitreD</w:t>
+      </w:r>
+      <w:proofErr w:type="spellEnd"/>
+      <w:r>
+        <w:rPr>
+          <w:rFonts w:ascii="Arial Narrow" w:hAnsi="Arial Narrow"/>
+          <w:sz w:val="28"/>
+          <w:szCs w:val="28"/>
+        </w:rPr>
+        <w:t xml:space="preserve"> : Command Pattern, acts as the ‘</w:t>
+      </w:r>
+      <w:proofErr w:type="spellStart"/>
+      <w:r>
+        <w:rPr>
+          <w:rFonts w:ascii="Arial Narrow" w:hAnsi="Arial Narrow"/>
+          <w:sz w:val="28"/>
+          <w:szCs w:val="28"/>
+        </w:rPr>
+        <w:t>door’tile</w:t>
+      </w:r>
+      <w:proofErr w:type="spellEnd"/>
+      <w:r>
+        <w:rPr>
+          <w:rFonts w:ascii="Arial Narrow" w:hAnsi="Arial Narrow"/>
+          <w:sz w:val="28"/>
+          <w:szCs w:val="28"/>
+        </w:rPr>
+        <w:t xml:space="preserve"> for the restaurant, spawns all customers and uses the iterator pattern to go through all the tables to find a table with enough seats to hold the party of customers, if customer has a reservation use a different iterator to take the customer directly to their table. A customer does not immediately go in when they are created rather they wait in line, the reservation is made </w:t>
+      </w:r>
+      <w:proofErr w:type="spellStart"/>
+      <w:r>
+        <w:rPr>
+          <w:rFonts w:ascii="Arial Narrow" w:hAnsi="Arial Narrow"/>
+          <w:sz w:val="28"/>
+          <w:szCs w:val="28"/>
+        </w:rPr>
+        <w:t>unpon</w:t>
+      </w:r>
+      <w:proofErr w:type="spellEnd"/>
+      <w:r>
+        <w:rPr>
+          <w:rFonts w:ascii="Arial Narrow" w:hAnsi="Arial Narrow"/>
+          <w:sz w:val="28"/>
+          <w:szCs w:val="28"/>
+        </w:rPr>
+        <w:t xml:space="preserve"> their creation. </w:t>
+      </w:r>
+      <w:proofErr w:type="spellStart"/>
+      <w:r>
+        <w:rPr>
+          <w:rFonts w:ascii="Arial Narrow" w:hAnsi="Arial Narrow"/>
+          <w:sz w:val="28"/>
+          <w:szCs w:val="28"/>
+        </w:rPr>
+        <w:t>MaitreD</w:t>
+      </w:r>
+      <w:proofErr w:type="spellEnd"/>
+      <w:r>
+        <w:rPr>
+          <w:rFonts w:ascii="Arial Narrow" w:hAnsi="Arial Narrow"/>
+          <w:sz w:val="28"/>
+          <w:szCs w:val="28"/>
+        </w:rPr>
+        <w:t xml:space="preserve"> also controls the opening and closing of the restaurant.</w:t>
+      </w:r>
+    </w:p>
+    <w:p>
+      <w:pPr>
+        <w:rPr>
+          <w:rFonts w:ascii="Arial Narrow" w:hAnsi="Arial Narrow"/>
+          <w:sz w:val="28"/>
+          <w:szCs w:val="28"/>
+        </w:rPr>
+      </w:pPr>
+      <w:r>
+        <w:rPr>
+          <w:rFonts w:ascii="Arial Narrow" w:hAnsi="Arial Narrow"/>
+          <w:sz w:val="28"/>
+          <w:szCs w:val="28"/>
+        </w:rPr>
+        <w:t xml:space="preserve">Table Iterator class: iterates through the tables appropriately depending on </w:t>
+      </w:r>
+      <w:proofErr w:type="spellStart"/>
+      <w:r>
+        <w:rPr>
+          <w:rFonts w:ascii="Arial Narrow" w:hAnsi="Arial Narrow"/>
+          <w:sz w:val="28"/>
+          <w:szCs w:val="28"/>
+        </w:rPr>
+        <w:t>MaitreD</w:t>
+      </w:r>
+      <w:proofErr w:type="spellEnd"/>
+      <w:r>
+        <w:rPr>
+          <w:rFonts w:ascii="Arial Narrow" w:hAnsi="Arial Narrow"/>
+          <w:sz w:val="28"/>
+          <w:szCs w:val="28"/>
+        </w:rPr>
+        <w:t xml:space="preserve"> command.</w:t>
+      </w:r>
+    </w:p>
+    <w:p>
+      <w:pPr>
+        <w:rPr>
+          <w:rFonts w:ascii="Arial Narrow" w:hAnsi="Arial Narrow"/>
+          <w:sz w:val="28"/>
+          <w:szCs w:val="28"/>
+        </w:rPr>
+      </w:pPr>
+      <w:r>
+        <w:rPr>
+          <w:rFonts w:ascii="Arial Narrow" w:hAnsi="Arial Narrow"/>
+          <w:sz w:val="28"/>
+          <w:szCs w:val="28"/>
+        </w:rPr>
+        <w:t>Table : Table holds the customers once seated, and when all customers are ready to order it summons a waiter to come collect the order. Has a certain waiter assigned to it.</w:t>
+      </w:r>
+    </w:p>
+    <w:p>
+      <w:pPr>
+        <w:rPr>
+          <w:rFonts w:ascii="Arial Narrow" w:hAnsi="Arial Narrow"/>
+          <w:sz w:val="28"/>
+          <w:szCs w:val="28"/>
+        </w:rPr>
+      </w:pPr>
+      <w:r>
+        <w:rPr>
+          <w:rFonts w:ascii="Arial Narrow" w:hAnsi="Arial Narrow"/>
+          <w:sz w:val="28"/>
+          <w:szCs w:val="28"/>
+        </w:rPr>
+        <w:t xml:space="preserve">Waiter (observer) : The waiters collect orders from the table class (each waiter has one or more tables which only they see to) once summoned by a table to collect the order they take this order to the kitchen window, once the kitchen window signals an order is complete the waiter takes the order to the appropriate table. Once a table is done eating the waiter will take the paid bill to the </w:t>
+      </w:r>
+      <w:proofErr w:type="spellStart"/>
+      <w:r>
+        <w:rPr>
+          <w:rFonts w:ascii="Arial Narrow" w:hAnsi="Arial Narrow"/>
+          <w:sz w:val="28"/>
+          <w:szCs w:val="28"/>
+        </w:rPr>
+        <w:t>maitreD</w:t>
+      </w:r>
+      <w:proofErr w:type="spellEnd"/>
+      <w:r>
+        <w:rPr>
+          <w:rFonts w:ascii="Arial Narrow" w:hAnsi="Arial Narrow"/>
+          <w:sz w:val="28"/>
+          <w:szCs w:val="28"/>
+        </w:rPr>
+        <w:t xml:space="preserve"> if the customers pay on a later date they will inform the </w:t>
+      </w:r>
+      <w:proofErr w:type="spellStart"/>
+      <w:r>
+        <w:rPr>
+          <w:rFonts w:ascii="Arial Narrow" w:hAnsi="Arial Narrow"/>
+          <w:sz w:val="28"/>
+          <w:szCs w:val="28"/>
+        </w:rPr>
+        <w:t>MaitreD</w:t>
+      </w:r>
+      <w:proofErr w:type="spellEnd"/>
+      <w:r>
+        <w:rPr>
+          <w:rFonts w:ascii="Arial Narrow" w:hAnsi="Arial Narrow"/>
+          <w:sz w:val="28"/>
+          <w:szCs w:val="28"/>
+        </w:rPr>
+        <w:t xml:space="preserve"> of this.</w:t>
+      </w:r>
+    </w:p>
+    <w:p>
+      <w:pPr>
+        <w:rPr>
+          <w:rFonts w:ascii="Arial Narrow" w:hAnsi="Arial Narrow"/>
+          <w:sz w:val="28"/>
+          <w:szCs w:val="28"/>
+        </w:rPr>
+      </w:pPr>
+      <w:proofErr w:type="spellStart"/>
+      <w:r>
+        <w:rPr>
+          <w:rFonts w:ascii="Arial Narrow" w:hAnsi="Arial Narrow"/>
+          <w:sz w:val="28"/>
+          <w:szCs w:val="28"/>
+        </w:rPr>
+        <w:t>KitchenWindow</w:t>
+      </w:r>
+      <w:proofErr w:type="spellEnd"/>
+      <w:r>
+        <w:rPr>
+          <w:rFonts w:ascii="Arial Narrow" w:hAnsi="Arial Narrow"/>
+          <w:sz w:val="28"/>
+          <w:szCs w:val="28"/>
+        </w:rPr>
+        <w:t xml:space="preserve"> (Mediator) : Uses the chain of responsibility built into Chef to split an order into its meals and its meals into its meal components, each chef then receives the correct meal component that they can prepare. Once all parts of an order are complete the kitchen window reassembles the order and notifies the waiter of its completion to be taken away.</w:t>
+      </w:r>
+    </w:p>
+    <w:p>
+      <w:pPr>
+        <w:rPr>
+          <w:rFonts w:ascii="Arial Narrow" w:hAnsi="Arial Narrow"/>
+          <w:sz w:val="28"/>
+          <w:szCs w:val="28"/>
+        </w:rPr>
+      </w:pPr>
+      <w:r>
+        <w:rPr>
+          <w:rFonts w:ascii="Arial Narrow" w:hAnsi="Arial Narrow"/>
+          <w:sz w:val="28"/>
+          <w:szCs w:val="28"/>
+        </w:rPr>
+        <w:t xml:space="preserve">Chef and sub chefs (Strategy and Chain of Responsibility) : Each chef prepares the meal component they are proficient in, remember to take note of the </w:t>
+      </w:r>
+      <w:proofErr w:type="spellStart"/>
+      <w:r>
+        <w:rPr>
+          <w:rFonts w:ascii="Arial Narrow" w:hAnsi="Arial Narrow"/>
+          <w:sz w:val="28"/>
+          <w:szCs w:val="28"/>
+        </w:rPr>
+        <w:t>preptime</w:t>
+      </w:r>
+      <w:proofErr w:type="spellEnd"/>
+      <w:r>
+        <w:rPr>
+          <w:rFonts w:ascii="Arial Narrow" w:hAnsi="Arial Narrow"/>
+          <w:sz w:val="28"/>
+          <w:szCs w:val="28"/>
+        </w:rPr>
+        <w:t xml:space="preserve"> required for each meal component as this is how many game cycles it will take to complete that component, once a meal component is done it sends it back to the kitchen window.</w:t>
+      </w:r>
+    </w:p>
+    <w:p>
+      <w:pPr>
+        <w:rPr>
+          <w:rFonts w:ascii="Arial Narrow" w:hAnsi="Arial Narrow"/>
+          <w:sz w:val="28"/>
+          <w:szCs w:val="28"/>
+        </w:rPr>
+      </w:pPr>
+      <w:r>
+        <w:rPr>
+          <w:rFonts w:ascii="Arial Narrow" w:hAnsi="Arial Narrow"/>
+          <w:sz w:val="28"/>
+          <w:szCs w:val="28"/>
+        </w:rPr>
+        <w:lastRenderedPageBreak/>
+        <w:t xml:space="preserve">Menu and menu components and Plating (composite and decorator): a menu is made up of </w:t>
+      </w:r>
+      <w:proofErr w:type="spellStart"/>
+      <w:r>
+        <w:rPr>
+          <w:rFonts w:ascii="Arial Narrow" w:hAnsi="Arial Narrow"/>
+          <w:sz w:val="28"/>
+          <w:szCs w:val="28"/>
+        </w:rPr>
+        <w:t>MenuItems</w:t>
+      </w:r>
+      <w:proofErr w:type="spellEnd"/>
+      <w:r>
+        <w:rPr>
+          <w:rFonts w:ascii="Arial Narrow" w:hAnsi="Arial Narrow"/>
+          <w:sz w:val="28"/>
+          <w:szCs w:val="28"/>
+        </w:rPr>
+        <w:t xml:space="preserve"> and </w:t>
+      </w:r>
+      <w:proofErr w:type="spellStart"/>
+      <w:r>
+        <w:rPr>
+          <w:rFonts w:ascii="Arial Narrow" w:hAnsi="Arial Narrow"/>
+          <w:sz w:val="28"/>
+          <w:szCs w:val="28"/>
+        </w:rPr>
+        <w:t>menuItems</w:t>
+      </w:r>
+      <w:proofErr w:type="spellEnd"/>
+      <w:r>
+        <w:rPr>
+          <w:rFonts w:ascii="Arial Narrow" w:hAnsi="Arial Narrow"/>
+          <w:sz w:val="28"/>
+          <w:szCs w:val="28"/>
+        </w:rPr>
+        <w:t xml:space="preserve"> are made out of </w:t>
+      </w:r>
+      <w:proofErr w:type="spellStart"/>
+      <w:r>
+        <w:rPr>
+          <w:rFonts w:ascii="Arial Narrow" w:hAnsi="Arial Narrow"/>
+          <w:sz w:val="28"/>
+          <w:szCs w:val="28"/>
+        </w:rPr>
+        <w:t>MealComponents</w:t>
+      </w:r>
+      <w:proofErr w:type="spellEnd"/>
+      <w:r>
+        <w:rPr>
+          <w:rFonts w:ascii="Arial Narrow" w:hAnsi="Arial Narrow"/>
+          <w:sz w:val="28"/>
+          <w:szCs w:val="28"/>
+        </w:rPr>
+        <w:t>. Each Menu Item should also have an option to be plated in a different manner, this will influence customer happiness positively but also add cost. What plating option a customer chooses can be made random.</w:t>
+      </w:r>
+    </w:p>
+    <w:p>
+      <w:pPr>
+        <w:rPr>
+          <w:rFonts w:ascii="Arial Narrow" w:hAnsi="Arial Narrow"/>
+          <w:sz w:val="28"/>
+          <w:szCs w:val="28"/>
+        </w:rPr>
+      </w:pPr>
+      <w:r>
+        <w:rPr>
+          <w:rFonts w:ascii="Arial Narrow" w:hAnsi="Arial Narrow"/>
+          <w:sz w:val="28"/>
+          <w:szCs w:val="28"/>
+        </w:rPr>
+        <w:t>Order : Collection class for all the orders that come from a table, makes transport between classes easier and allows chefs to have an id to what order a meal component belongs to.</w:t>
+      </w:r>
+    </w:p>
+    <w:p>
+      <w:pPr>
+        <w:rPr>
+          <w:rFonts w:ascii="Arial Narrow" w:hAnsi="Arial Narrow"/>
+          <w:sz w:val="28"/>
+          <w:szCs w:val="28"/>
+        </w:rPr>
+      </w:pPr>
+      <w:r>
+        <w:rPr>
+          <w:rFonts w:ascii="Arial Narrow" w:hAnsi="Arial Narrow"/>
+          <w:sz w:val="28"/>
+          <w:szCs w:val="28"/>
+        </w:rPr>
+        <w:t xml:space="preserve">Customer (State and Factory) : Controls the happiness and order state of the customer, happiness is from 0 – 10, a customer is considered happy between 6-10 and unhappy from 1-5, if happiness hits 0 all customers on that table must leave the restaurant, thus losing the restaurant the money from their order. The type of customer can be randomly determined by the </w:t>
+      </w:r>
+      <w:proofErr w:type="spellStart"/>
+      <w:r>
+        <w:rPr>
+          <w:rFonts w:ascii="Arial Narrow" w:hAnsi="Arial Narrow"/>
+          <w:sz w:val="28"/>
+          <w:szCs w:val="28"/>
+        </w:rPr>
+        <w:t>MaitreD</w:t>
+      </w:r>
+      <w:proofErr w:type="spellEnd"/>
+      <w:r>
+        <w:rPr>
+          <w:rFonts w:ascii="Arial Narrow" w:hAnsi="Arial Narrow"/>
+          <w:sz w:val="28"/>
+          <w:szCs w:val="28"/>
+        </w:rPr>
+        <w:t xml:space="preserve">, a Wealthy customer always has a reservation, </w:t>
+      </w:r>
+      <w:proofErr w:type="spellStart"/>
+      <w:r>
+        <w:rPr>
+          <w:rFonts w:ascii="Arial Narrow" w:hAnsi="Arial Narrow"/>
+          <w:sz w:val="28"/>
+          <w:szCs w:val="28"/>
+        </w:rPr>
+        <w:t>KarenCustomers</w:t>
+      </w:r>
+      <w:proofErr w:type="spellEnd"/>
+      <w:r>
+        <w:rPr>
+          <w:rFonts w:ascii="Arial Narrow" w:hAnsi="Arial Narrow"/>
+          <w:sz w:val="28"/>
+          <w:szCs w:val="28"/>
+        </w:rPr>
+        <w:t xml:space="preserve"> lose happiness faster than a normal customer. Talks to table every time they choose what they want to order (increasing the </w:t>
+      </w:r>
+      <w:proofErr w:type="spellStart"/>
+      <w:r>
+        <w:rPr>
+          <w:rFonts w:ascii="Arial Narrow" w:hAnsi="Arial Narrow"/>
+          <w:sz w:val="28"/>
+          <w:szCs w:val="28"/>
+        </w:rPr>
+        <w:t>ordercount</w:t>
+      </w:r>
+      <w:proofErr w:type="spellEnd"/>
+      <w:r>
+        <w:rPr>
+          <w:rFonts w:ascii="Arial Narrow" w:hAnsi="Arial Narrow"/>
+          <w:sz w:val="28"/>
+          <w:szCs w:val="28"/>
+        </w:rPr>
+        <w:t xml:space="preserve"> when order count == customer count at that table big order is made and given to waiter), a customer must also hold a menu.</w:t>
+      </w:r>
+    </w:p>
+    <w:p>
+      <w:pPr>
+        <w:rPr>
+          <w:rFonts w:ascii="Arial Narrow" w:hAnsi="Arial Narrow"/>
+          <w:sz w:val="28"/>
+          <w:szCs w:val="28"/>
+        </w:rPr>
+      </w:pPr>
     </w:p>
     <w:sectPr>
       <w:pgSz w:w="11906" w:h="16838"/>

</xml_diff>